<commit_message>
creating engineer branch and adding engineer line
</commit_message>
<xml_diff>
--- a/home.docx
+++ b/home.docx
@@ -6,8 +6,16 @@
       <w:r>
         <w:t>First line</w:t>
       </w:r>
+    </w:p>
+    <w:p>
+      <w:r>
+        <w:t>Add engineer line (engineer branch</w:t>
+      </w:r>
       <w:bookmarkStart w:id="0" w:name="_GoBack"/>
       <w:bookmarkEnd w:id="0"/>
+      <w:r>
+        <w:t>)</w:t>
+      </w:r>
     </w:p>
     <w:sectPr>
       <w:pgSz w:w="12240" w:h="15840"/>

</xml_diff>